<commit_message>
Ajout Explication mathématiques algorithme 1
</commit_message>
<xml_diff>
--- a/PseudoCode.docx
+++ b/PseudoCode.docx
@@ -1,6 +1,6 @@
 
 <file path=word/document.xml><?xml version="1.0" encoding="utf-8"?>
-<w:document xmlns:wpc="http://schemas.microsoft.com/office/word/2010/wordprocessingCanvas" xmlns:cx="http://schemas.microsoft.com/office/drawing/2014/chartex" xmlns:cx1="http://schemas.microsoft.com/office/drawing/2015/9/8/chartex" xmlns:cx2="http://schemas.microsoft.com/office/drawing/2015/10/21/chartex" xmlns:cx3="http://schemas.microsoft.com/office/drawing/2016/5/9/chartex" xmlns:cx4="http://schemas.microsoft.com/office/drawing/2016/5/10/chartex" xmlns:cx5="http://schemas.microsoft.com/office/drawing/2016/5/11/chartex" xmlns:mc="http://schemas.openxmlformats.org/markup-compatibility/2006" xmlns:o="urn:schemas-microsoft-com:office:office" xmlns:r="http://schemas.openxmlformats.org/officeDocument/2006/relationships" xmlns:m="http://schemas.openxmlformats.org/officeDocument/2006/math" xmlns:v="urn:schemas-microsoft-com:vml" xmlns:wp14="http://schemas.microsoft.com/office/word/2010/wordprocessingDrawing" xmlns:wp="http://schemas.openxmlformats.org/drawingml/2006/wordprocessingDrawing" xmlns:w10="urn:schemas-microsoft-com:office:word" xmlns:w="http://schemas.openxmlformats.org/wordprocessingml/2006/main" xmlns:w14="http://schemas.microsoft.com/office/word/2010/wordml" xmlns:w15="http://schemas.microsoft.com/office/word/2012/wordml" xmlns:w16se="http://schemas.microsoft.com/office/word/2015/wordml/symex" xmlns:wpg="http://schemas.microsoft.com/office/word/2010/wordprocessingGroup" xmlns:wpi="http://schemas.microsoft.com/office/word/2010/wordprocessingInk" xmlns:wne="http://schemas.microsoft.com/office/word/2006/wordml" xmlns:wps="http://schemas.microsoft.com/office/word/2010/wordprocessingShape" mc:Ignorable="w14 w15 w16se wp14">
+<w:document xmlns:wpc="http://schemas.microsoft.com/office/word/2010/wordprocessingCanvas" xmlns:mo="http://schemas.microsoft.com/office/mac/office/2008/main" xmlns:mc="http://schemas.openxmlformats.org/markup-compatibility/2006" xmlns:mv="urn:schemas-microsoft-com:mac:vml" xmlns:o="urn:schemas-microsoft-com:office:office" xmlns:r="http://schemas.openxmlformats.org/officeDocument/2006/relationships" xmlns:m="http://schemas.openxmlformats.org/officeDocument/2006/math" xmlns:v="urn:schemas-microsoft-com:vml" xmlns:wp14="http://schemas.microsoft.com/office/word/2010/wordprocessingDrawing" xmlns:wp="http://schemas.openxmlformats.org/drawingml/2006/wordprocessingDrawing" xmlns:w10="urn:schemas-microsoft-com:office:word" xmlns:w="http://schemas.openxmlformats.org/wordprocessingml/2006/main" xmlns:w14="http://schemas.microsoft.com/office/word/2010/wordml" xmlns:w15="http://schemas.microsoft.com/office/word/2012/wordml" xmlns:wpg="http://schemas.microsoft.com/office/word/2010/wordprocessingGroup" xmlns:wpi="http://schemas.microsoft.com/office/word/2010/wordprocessingInk" xmlns:wne="http://schemas.microsoft.com/office/word/2006/wordml" xmlns:wps="http://schemas.microsoft.com/office/word/2010/wordprocessingShape" mc:Ignorable="w14 w15 wp14">
   <w:body>
     <w:p>
       <w:pPr>
@@ -13,13 +13,8 @@
     </w:p>
     <w:p/>
     <w:p>
-      <w:proofErr w:type="spellStart"/>
-      <w:r>
-        <w:t>Pseudo-code</w:t>
-      </w:r>
-      <w:proofErr w:type="spellEnd"/>
-      <w:r>
-        <w:t xml:space="preserve"> algorithme 1 :</w:t>
+      <w:r>
+        <w:t>Pseudo-code :</w:t>
       </w:r>
     </w:p>
     <w:p>
@@ -40,76 +35,109 @@
       </w:r>
       <w:r>
         <w:tab/>
-        <w:t>m : Nombre a élevé à la puissance n</w:t>
-      </w:r>
-    </w:p>
-    <w:p>
-      <w:pPr>
-        <w:spacing w:after="0" w:line="240" w:lineRule="auto"/>
-      </w:pPr>
-      <w:r>
-        <w:tab/>
-      </w:r>
-      <w:r>
-        <w:tab/>
-        <w:t>n : Puissance</w:t>
-      </w:r>
-    </w:p>
-    <w:p>
-      <w:pPr>
-        <w:spacing w:after="0" w:line="240" w:lineRule="auto"/>
-      </w:pPr>
-      <w:r>
-        <w:tab/>
-      </w:r>
-      <w:r>
-        <w:tab/>
-        <w:t>x : base choisie</w:t>
-      </w:r>
-    </w:p>
-    <w:p>
-      <w:pPr>
-        <w:spacing w:after="0" w:line="240" w:lineRule="auto"/>
-      </w:pPr>
-      <w:r>
-        <w:tab/>
-      </w:r>
-      <w:r>
-        <w:tab/>
-        <w:t>bin :  nombre n en base 2</w:t>
-      </w:r>
-    </w:p>
-    <w:p>
-      <w:pPr>
-        <w:spacing w:after="0" w:line="240" w:lineRule="auto"/>
-      </w:pPr>
-      <w:r>
-        <w:tab/>
-      </w:r>
-      <w:r>
-        <w:tab/>
-      </w:r>
-      <w:r>
-        <w:t>taille : taille de la chaine bin</w:t>
-      </w:r>
-    </w:p>
-    <w:p>
-      <w:pPr>
-        <w:spacing w:after="0" w:line="240" w:lineRule="auto"/>
-      </w:pPr>
-      <w:r>
-        <w:tab/>
-      </w:r>
-      <w:r>
-        <w:tab/>
-      </w:r>
-      <w:proofErr w:type="spellStart"/>
+      </w:r>
+      <w:proofErr w:type="gramStart"/>
+      <w:r>
+        <w:t>m</w:t>
+      </w:r>
+      <w:proofErr w:type="gramEnd"/>
+      <w:r>
+        <w:t> : Nombre a élevé à la puissance n</w:t>
+      </w:r>
+    </w:p>
+    <w:p>
+      <w:pPr>
+        <w:spacing w:after="0" w:line="240" w:lineRule="auto"/>
+      </w:pPr>
+      <w:r>
+        <w:tab/>
+      </w:r>
+      <w:r>
+        <w:tab/>
+      </w:r>
+      <w:proofErr w:type="gramStart"/>
+      <w:r>
+        <w:t>n</w:t>
+      </w:r>
+      <w:proofErr w:type="gramEnd"/>
+      <w:r>
+        <w:t> : Puissance</w:t>
+      </w:r>
+    </w:p>
+    <w:p>
+      <w:pPr>
+        <w:spacing w:after="0" w:line="240" w:lineRule="auto"/>
+      </w:pPr>
+      <w:r>
+        <w:tab/>
+      </w:r>
+      <w:r>
+        <w:tab/>
+      </w:r>
+      <w:proofErr w:type="gramStart"/>
+      <w:r>
+        <w:t>x</w:t>
+      </w:r>
+      <w:proofErr w:type="gramEnd"/>
+      <w:r>
+        <w:t> : base choisie</w:t>
+      </w:r>
+    </w:p>
+    <w:p>
+      <w:pPr>
+        <w:spacing w:after="0" w:line="240" w:lineRule="auto"/>
+      </w:pPr>
+      <w:r>
+        <w:tab/>
+      </w:r>
+      <w:r>
+        <w:tab/>
+      </w:r>
+      <w:proofErr w:type="gramStart"/>
+      <w:r>
+        <w:t>bin</w:t>
+      </w:r>
+      <w:proofErr w:type="gramEnd"/>
+      <w:r>
+        <w:t> :  nombre n en base 2</w:t>
+      </w:r>
+    </w:p>
+    <w:p>
+      <w:pPr>
+        <w:spacing w:after="0" w:line="240" w:lineRule="auto"/>
+      </w:pPr>
+      <w:r>
+        <w:tab/>
+      </w:r>
+      <w:r>
+        <w:tab/>
+      </w:r>
+      <w:proofErr w:type="gramStart"/>
+      <w:r>
+        <w:t>taille</w:t>
+      </w:r>
+      <w:proofErr w:type="gramEnd"/>
+      <w:r>
+        <w:t> : taille de la chaine bin</w:t>
+      </w:r>
+    </w:p>
+    <w:p>
+      <w:pPr>
+        <w:spacing w:after="0" w:line="240" w:lineRule="auto"/>
+      </w:pPr>
+      <w:r>
+        <w:tab/>
+      </w:r>
+      <w:r>
+        <w:tab/>
+      </w:r>
+      <w:proofErr w:type="gramStart"/>
       <w:r>
         <w:t>res</w:t>
       </w:r>
-      <w:proofErr w:type="spellEnd"/>
-      <w:r>
-        <w:t> : résultat</w:t>
+      <w:proofErr w:type="gramEnd"/>
+      <w:r>
+        <w:t> : résultat à retourner initialisé à m</w:t>
       </w:r>
     </w:p>
     <w:p>
@@ -135,7 +163,7 @@
       </w:r>
       <w:r>
         <w:tab/>
-        <w:t>Si taille = 0 :</w:t>
+        <w:t>Si : taille==0</w:t>
       </w:r>
     </w:p>
     <w:p>
@@ -162,327 +190,29 @@
       </w:r>
       <w:r>
         <w:tab/>
-      </w:r>
-      <w:r>
-        <w:tab/>
-      </w:r>
-      <w:proofErr w:type="spellStart"/>
+        <w:t>Pour i allant de 1 à taille :</w:t>
+      </w:r>
+    </w:p>
+    <w:p>
+      <w:pPr>
+        <w:spacing w:after="0" w:line="240" w:lineRule="auto"/>
+      </w:pPr>
+      <w:r>
+        <w:tab/>
+      </w:r>
+      <w:r>
+        <w:tab/>
+      </w:r>
+      <w:r>
+        <w:tab/>
+      </w:r>
+      <w:proofErr w:type="gramStart"/>
       <w:r>
         <w:t>res</w:t>
       </w:r>
-      <w:proofErr w:type="spellEnd"/>
-      <w:r>
-        <w:t>=m</w:t>
-      </w:r>
-    </w:p>
-    <w:p>
-      <w:pPr>
-        <w:spacing w:after="0" w:line="240" w:lineRule="auto"/>
-      </w:pPr>
-      <w:r>
-        <w:tab/>
-      </w:r>
-      <w:r>
-        <w:tab/>
-        <w:t xml:space="preserve">Pour i </w:t>
-      </w:r>
-      <w:r>
-        <w:t>allant de 0 à taille</w:t>
-      </w:r>
-      <w:r>
-        <w:t> :</w:t>
-      </w:r>
-    </w:p>
-    <w:p>
-      <w:pPr>
-        <w:spacing w:after="0" w:line="240" w:lineRule="auto"/>
-      </w:pPr>
-      <w:r>
-        <w:tab/>
-      </w:r>
-      <w:r>
-        <w:tab/>
-      </w:r>
-      <w:r>
-        <w:tab/>
-      </w:r>
-      <w:r>
-        <w:tab/>
-      </w:r>
-      <w:proofErr w:type="spellStart"/>
-      <w:r>
-        <w:t>res</w:t>
-      </w:r>
-      <w:proofErr w:type="spellEnd"/>
-      <w:r>
-        <w:t xml:space="preserve">= </w:t>
-      </w:r>
-      <w:proofErr w:type="spellStart"/>
-      <w:r>
-        <w:t>res^x</w:t>
-      </w:r>
-      <w:proofErr w:type="spellEnd"/>
-    </w:p>
-    <w:p>
-      <w:pPr>
-        <w:spacing w:after="0" w:line="240" w:lineRule="auto"/>
-      </w:pPr>
-      <w:r>
-        <w:tab/>
-      </w:r>
-      <w:r>
-        <w:tab/>
-      </w:r>
-      <w:r>
-        <w:tab/>
-        <w:t>Sinon :</w:t>
-      </w:r>
-    </w:p>
-    <w:p>
-      <w:pPr>
-        <w:spacing w:after="0" w:line="240" w:lineRule="auto"/>
-      </w:pPr>
-      <w:r>
-        <w:tab/>
-      </w:r>
-      <w:r>
-        <w:tab/>
-      </w:r>
-      <w:r>
-        <w:tab/>
-      </w:r>
-      <w:r>
-        <w:tab/>
-      </w:r>
-      <w:proofErr w:type="spellStart"/>
-      <w:r>
-        <w:t>res</w:t>
-      </w:r>
-      <w:proofErr w:type="spellEnd"/>
-      <w:r>
-        <w:t>=</w:t>
-      </w:r>
-      <w:proofErr w:type="spellStart"/>
-      <w:r>
-        <w:t>res^x</w:t>
-      </w:r>
-      <w:proofErr w:type="spellEnd"/>
-    </w:p>
-    <w:p>
-      <w:pPr>
-        <w:spacing w:after="0" w:line="240" w:lineRule="auto"/>
-      </w:pPr>
-      <w:r>
-        <w:tab/>
-      </w:r>
-      <w:r>
-        <w:tab/>
-      </w:r>
-      <w:r>
-        <w:tab/>
-      </w:r>
-      <w:r>
-        <w:tab/>
-        <w:t>Si : bin[i+1]=1 :</w:t>
-      </w:r>
-    </w:p>
-    <w:p>
-      <w:pPr>
-        <w:spacing w:after="0" w:line="240" w:lineRule="auto"/>
-      </w:pPr>
-      <w:r>
-        <w:tab/>
-      </w:r>
-      <w:r>
-        <w:tab/>
-      </w:r>
-      <w:r>
-        <w:tab/>
-      </w:r>
-      <w:r>
-        <w:tab/>
-      </w:r>
-      <w:r>
-        <w:tab/>
-        <w:t>$</w:t>
-      </w:r>
-      <w:proofErr w:type="spellStart"/>
-      <w:r>
-        <w:t>res</w:t>
-      </w:r>
-      <w:proofErr w:type="spellEnd"/>
-      <w:r>
-        <w:t>=</w:t>
-      </w:r>
-      <w:proofErr w:type="spellStart"/>
-      <w:r>
-        <w:t>res</w:t>
-      </w:r>
-      <w:proofErr w:type="spellEnd"/>
-      <w:r>
-        <w:t xml:space="preserve">*m </w:t>
-      </w:r>
-    </w:p>
-    <w:p>
-      <w:pPr>
-        <w:spacing w:after="0" w:line="240" w:lineRule="auto"/>
-      </w:pPr>
-    </w:p>
-    <w:p>
-      <w:pPr>
-        <w:spacing w:after="0" w:line="360" w:lineRule="auto"/>
-      </w:pPr>
-      <w:proofErr w:type="spellStart"/>
-      <w:r>
-        <w:t>Pseudo-code</w:t>
-      </w:r>
-      <w:proofErr w:type="spellEnd"/>
-      <w:r>
-        <w:t xml:space="preserve"> algorithme 2 :</w:t>
-      </w:r>
-    </w:p>
-    <w:p>
-      <w:pPr>
-        <w:spacing w:after="0" w:line="360" w:lineRule="auto"/>
-      </w:pPr>
-      <w:r>
-        <w:tab/>
-        <w:t>Variables :</w:t>
-      </w:r>
-    </w:p>
-    <w:p>
-      <w:pPr>
-        <w:spacing w:after="0" w:line="240" w:lineRule="auto"/>
-      </w:pPr>
-      <w:r>
-        <w:tab/>
-      </w:r>
-      <w:r>
-        <w:tab/>
-        <w:t>m : Nombre a élevé à la puissance n</w:t>
-      </w:r>
-    </w:p>
-    <w:p>
-      <w:pPr>
-        <w:spacing w:after="0" w:line="240" w:lineRule="auto"/>
-      </w:pPr>
-      <w:r>
-        <w:tab/>
-      </w:r>
-      <w:r>
-        <w:tab/>
-        <w:t>n : Puissance</w:t>
-      </w:r>
-    </w:p>
-    <w:p>
-      <w:pPr>
-        <w:spacing w:after="0" w:line="240" w:lineRule="auto"/>
-      </w:pPr>
-      <w:r>
-        <w:tab/>
-      </w:r>
-      <w:r>
-        <w:tab/>
-        <w:t>x : base choisie</w:t>
-      </w:r>
-    </w:p>
-    <w:p>
-      <w:pPr>
-        <w:spacing w:after="0" w:line="240" w:lineRule="auto"/>
-      </w:pPr>
-      <w:r>
-        <w:tab/>
-      </w:r>
-      <w:r>
-        <w:tab/>
-        <w:t>bin :  nombre n en base 2 mais la chaine est inversé</w:t>
-      </w:r>
-    </w:p>
-    <w:p>
-      <w:pPr>
-        <w:spacing w:after="0" w:line="240" w:lineRule="auto"/>
-      </w:pPr>
-      <w:r>
-        <w:tab/>
-      </w:r>
-      <w:r>
-        <w:tab/>
-        <w:t>taille : taille de la chaine bin</w:t>
-      </w:r>
-    </w:p>
-    <w:p>
-      <w:pPr>
-        <w:spacing w:after="0" w:line="240" w:lineRule="auto"/>
-      </w:pPr>
-      <w:r>
-        <w:tab/>
-      </w:r>
-      <w:r>
-        <w:tab/>
-      </w:r>
-      <w:proofErr w:type="spellStart"/>
-      <w:r>
-        <w:t>res</w:t>
-      </w:r>
-      <w:proofErr w:type="spellEnd"/>
-      <w:r>
-        <w:t> :</w:t>
-      </w:r>
-      <w:r>
-        <w:t xml:space="preserve"> 1 pour le moment mais contiendra le résultat</w:t>
-      </w:r>
-    </w:p>
-    <w:p>
-      <w:pPr>
-        <w:spacing w:after="0" w:line="240" w:lineRule="auto"/>
-      </w:pPr>
-      <w:r>
-        <w:tab/>
-      </w:r>
-      <w:r>
-        <w:tab/>
-      </w:r>
-      <w:proofErr w:type="spellStart"/>
-      <w:r>
-        <w:t>puissancecons</w:t>
-      </w:r>
-      <w:proofErr w:type="spellEnd"/>
-      <w:r>
-        <w:t xml:space="preserve"> : m </w:t>
-      </w:r>
-    </w:p>
-    <w:p>
-      <w:pPr>
-        <w:spacing w:after="0" w:line="240" w:lineRule="auto"/>
-      </w:pPr>
-    </w:p>
-    <w:p>
-      <w:pPr>
-        <w:spacing w:after="0" w:line="240" w:lineRule="auto"/>
-      </w:pPr>
-      <w:r>
-        <w:tab/>
-        <w:t>Algorithme :</w:t>
-      </w:r>
-    </w:p>
-    <w:p>
-      <w:pPr>
-        <w:spacing w:after="0" w:line="240" w:lineRule="auto"/>
-      </w:pPr>
-      <w:r>
-        <w:tab/>
-      </w:r>
-      <w:r>
-        <w:tab/>
-        <w:t xml:space="preserve">Pour </w:t>
-      </w:r>
-      <w:proofErr w:type="spellStart"/>
-      <w:r>
-        <w:t>i</w:t>
-      </w:r>
-      <w:proofErr w:type="spellEnd"/>
-      <w:r>
-        <w:t xml:space="preserve"> allant de 0 à taille :</w:t>
+      <w:proofErr w:type="gramEnd"/>
+      <w:r>
+        <w:t>=res^x</w:t>
       </w:r>
     </w:p>
     <w:p>
@@ -515,44 +245,205 @@
       </w:r>
       <w:r>
         <w:tab/>
-        <w:t xml:space="preserve">Si : i=0 </w:t>
-      </w:r>
-    </w:p>
-    <w:p>
-      <w:pPr>
-        <w:spacing w:after="0" w:line="240" w:lineRule="auto"/>
-      </w:pPr>
-      <w:r>
-        <w:tab/>
-      </w:r>
-      <w:r>
-        <w:tab/>
-      </w:r>
-      <w:r>
-        <w:tab/>
-      </w:r>
-      <w:r>
-        <w:tab/>
-      </w:r>
-      <w:r>
-        <w:tab/>
-      </w:r>
-      <w:proofErr w:type="spellStart"/>
-      <w:r>
-        <w:t>res</w:t>
-      </w:r>
-      <w:proofErr w:type="spellEnd"/>
-      <w:r>
-        <w:t xml:space="preserve"> = </w:t>
-      </w:r>
-      <w:r>
-        <w:t>m</w:t>
-      </w:r>
+        <w:t xml:space="preserve">$res=res*m </w:t>
+      </w:r>
+    </w:p>
+    <w:p>
+      <w:pPr>
+        <w:spacing w:after="0" w:line="240" w:lineRule="auto"/>
+      </w:pPr>
       <w:bookmarkStart w:id="0" w:name="_GoBack"/>
       <w:bookmarkEnd w:id="0"/>
     </w:p>
     <w:p>
       <w:pPr>
+        <w:spacing w:after="0" w:line="360" w:lineRule="auto"/>
+      </w:pPr>
+      <w:r>
+        <w:t>Pseudo-code algorithme 2 :</w:t>
+      </w:r>
+    </w:p>
+    <w:p>
+      <w:pPr>
+        <w:spacing w:after="0" w:line="360" w:lineRule="auto"/>
+      </w:pPr>
+      <w:r>
+        <w:tab/>
+        <w:t>Variables :</w:t>
+      </w:r>
+    </w:p>
+    <w:p>
+      <w:pPr>
+        <w:spacing w:after="0" w:line="240" w:lineRule="auto"/>
+      </w:pPr>
+      <w:r>
+        <w:tab/>
+      </w:r>
+      <w:r>
+        <w:tab/>
+        <w:t>m : Nombre a élevé à la puissance n</w:t>
+      </w:r>
+    </w:p>
+    <w:p>
+      <w:pPr>
+        <w:spacing w:after="0" w:line="240" w:lineRule="auto"/>
+      </w:pPr>
+      <w:r>
+        <w:tab/>
+      </w:r>
+      <w:r>
+        <w:tab/>
+        <w:t>n : Puissance</w:t>
+      </w:r>
+    </w:p>
+    <w:p>
+      <w:pPr>
+        <w:spacing w:after="0" w:line="240" w:lineRule="auto"/>
+      </w:pPr>
+      <w:r>
+        <w:tab/>
+      </w:r>
+      <w:r>
+        <w:tab/>
+        <w:t>x : base choisie</w:t>
+      </w:r>
+    </w:p>
+    <w:p>
+      <w:pPr>
+        <w:spacing w:after="0" w:line="240" w:lineRule="auto"/>
+      </w:pPr>
+      <w:r>
+        <w:tab/>
+      </w:r>
+      <w:r>
+        <w:tab/>
+        <w:t>bin :  nombre n en base 2 mais la chaine est inversé</w:t>
+      </w:r>
+    </w:p>
+    <w:p>
+      <w:pPr>
+        <w:spacing w:after="0" w:line="240" w:lineRule="auto"/>
+      </w:pPr>
+      <w:r>
+        <w:tab/>
+      </w:r>
+      <w:r>
+        <w:tab/>
+        <w:t>taille : taille de la chaine bin</w:t>
+      </w:r>
+    </w:p>
+    <w:p>
+      <w:pPr>
+        <w:spacing w:after="0" w:line="240" w:lineRule="auto"/>
+      </w:pPr>
+      <w:r>
+        <w:tab/>
+      </w:r>
+      <w:r>
+        <w:tab/>
+        <w:t>res :</w:t>
+      </w:r>
+      <w:r>
+        <w:t xml:space="preserve"> 1 pour le moment mais contiendra le résultat</w:t>
+      </w:r>
+    </w:p>
+    <w:p>
+      <w:pPr>
+        <w:spacing w:after="0" w:line="240" w:lineRule="auto"/>
+      </w:pPr>
+      <w:r>
+        <w:tab/>
+      </w:r>
+      <w:r>
+        <w:tab/>
+        <w:t xml:space="preserve">puissancecons : m </w:t>
+      </w:r>
+    </w:p>
+    <w:p>
+      <w:pPr>
+        <w:spacing w:after="0" w:line="240" w:lineRule="auto"/>
+      </w:pPr>
+    </w:p>
+    <w:p>
+      <w:pPr>
+        <w:spacing w:after="0" w:line="240" w:lineRule="auto"/>
+      </w:pPr>
+      <w:r>
+        <w:tab/>
+        <w:t>Algorithme :</w:t>
+      </w:r>
+    </w:p>
+    <w:p>
+      <w:pPr>
+        <w:spacing w:after="0" w:line="240" w:lineRule="auto"/>
+      </w:pPr>
+      <w:r>
+        <w:tab/>
+      </w:r>
+      <w:r>
+        <w:tab/>
+        <w:t>Pour i allant de 0 à taille :</w:t>
+      </w:r>
+    </w:p>
+    <w:p>
+      <w:pPr>
+        <w:spacing w:after="0" w:line="240" w:lineRule="auto"/>
+      </w:pPr>
+      <w:r>
+        <w:tab/>
+      </w:r>
+      <w:r>
+        <w:tab/>
+      </w:r>
+      <w:r>
+        <w:tab/>
+        <w:t>Si : bin[i]=1 :</w:t>
+      </w:r>
+    </w:p>
+    <w:p>
+      <w:pPr>
+        <w:spacing w:after="0" w:line="240" w:lineRule="auto"/>
+      </w:pPr>
+      <w:r>
+        <w:tab/>
+      </w:r>
+      <w:r>
+        <w:tab/>
+      </w:r>
+      <w:r>
+        <w:tab/>
+      </w:r>
+      <w:r>
+        <w:tab/>
+        <w:t xml:space="preserve">Si : i=0 </w:t>
+      </w:r>
+    </w:p>
+    <w:p>
+      <w:pPr>
+        <w:spacing w:after="0" w:line="240" w:lineRule="auto"/>
+      </w:pPr>
+      <w:r>
+        <w:tab/>
+      </w:r>
+      <w:r>
+        <w:tab/>
+      </w:r>
+      <w:r>
+        <w:tab/>
+      </w:r>
+      <w:r>
+        <w:tab/>
+      </w:r>
+      <w:r>
+        <w:tab/>
+        <w:t xml:space="preserve">res = </w:t>
+      </w:r>
+      <w:r>
+        <w:t>m</w:t>
+      </w:r>
+    </w:p>
+    <w:p>
+      <w:pPr>
         <w:spacing w:after="0" w:line="240" w:lineRule="auto"/>
       </w:pPr>
       <w:r>
@@ -587,49 +478,22 @@
       </w:r>
       <w:r>
         <w:tab/>
-      </w:r>
-      <w:proofErr w:type="spellStart"/>
-      <w:r>
-        <w:t>res</w:t>
-      </w:r>
-      <w:proofErr w:type="spellEnd"/>
-      <w:r>
-        <w:t xml:space="preserve"> = </w:t>
-      </w:r>
-      <w:proofErr w:type="spellStart"/>
-      <w:r>
-        <w:t>res</w:t>
-      </w:r>
-      <w:proofErr w:type="spellEnd"/>
-      <w:r>
-        <w:t>*</w:t>
-      </w:r>
-      <w:proofErr w:type="spellStart"/>
-      <w:r>
-        <w:t>puissancecons</w:t>
-      </w:r>
-      <w:proofErr w:type="spellEnd"/>
-    </w:p>
-    <w:p>
-      <w:pPr>
-        <w:spacing w:after="0" w:line="240" w:lineRule="auto"/>
-      </w:pPr>
-      <w:r>
-        <w:tab/>
-      </w:r>
-      <w:r>
-        <w:tab/>
-      </w:r>
-      <w:r>
-        <w:tab/>
-      </w:r>
-      <w:proofErr w:type="spellStart"/>
-      <w:r>
-        <w:t>puissancecons</w:t>
-      </w:r>
-      <w:proofErr w:type="spellEnd"/>
-      <w:r>
-        <w:t xml:space="preserve"> = puissancecons^2</w:t>
+        <w:t>res = res*puissancecons</w:t>
+      </w:r>
+    </w:p>
+    <w:p>
+      <w:pPr>
+        <w:spacing w:after="0" w:line="240" w:lineRule="auto"/>
+      </w:pPr>
+      <w:r>
+        <w:tab/>
+      </w:r>
+      <w:r>
+        <w:tab/>
+      </w:r>
+      <w:r>
+        <w:tab/>
+        <w:t>puissancecons = puissancecons^2</w:t>
       </w:r>
     </w:p>
     <w:p>
@@ -646,13 +510,8 @@
       <w:pPr>
         <w:spacing w:after="0" w:line="360" w:lineRule="auto"/>
       </w:pPr>
-      <w:proofErr w:type="spellStart"/>
-      <w:r>
-        <w:t>Pseudo-code</w:t>
-      </w:r>
-      <w:proofErr w:type="spellEnd"/>
-      <w:r>
-        <w:t xml:space="preserve"> algorithme 3 (Récursif) :</w:t>
+      <w:r>
+        <w:t>Pseudo-code algorithme 3 (Récursif) :</w:t>
       </w:r>
     </w:p>
     <w:p>
@@ -689,30 +548,30 @@
         <w:spacing w:after="0" w:line="360" w:lineRule="auto"/>
       </w:pPr>
       <w:r>
+        <w:tab/>
+      </w:r>
+      <w:r>
+        <w:tab/>
+      </w:r>
+      <w:r>
+        <w:t>modulo : modulo choisis</w:t>
+      </w:r>
+    </w:p>
+    <w:p>
+      <w:pPr>
+        <w:spacing w:after="0" w:line="360" w:lineRule="auto"/>
+      </w:pPr>
+      <w:r>
+        <w:tab/>
+        <w:t>Algorithme :</w:t>
+      </w:r>
+    </w:p>
+    <w:p>
+      <w:pPr>
+        <w:spacing w:after="0" w:line="360" w:lineRule="auto"/>
+      </w:pPr>
+      <w:r>
         <w:lastRenderedPageBreak/>
-        <w:tab/>
-      </w:r>
-      <w:r>
-        <w:tab/>
-      </w:r>
-      <w:r>
-        <w:t>modulo : modulo choisis</w:t>
-      </w:r>
-    </w:p>
-    <w:p>
-      <w:pPr>
-        <w:spacing w:after="0" w:line="360" w:lineRule="auto"/>
-      </w:pPr>
-      <w:r>
-        <w:tab/>
-        <w:t>Algorithme :</w:t>
-      </w:r>
-    </w:p>
-    <w:p>
-      <w:pPr>
-        <w:spacing w:after="0" w:line="360" w:lineRule="auto"/>
-      </w:pPr>
-      <w:r>
         <w:tab/>
       </w:r>
       <w:r>
@@ -818,7 +677,7 @@
 </file>
 
 <file path=word/styles.xml><?xml version="1.0" encoding="utf-8"?>
-<w:styles xmlns:mc="http://schemas.openxmlformats.org/markup-compatibility/2006" xmlns:r="http://schemas.openxmlformats.org/officeDocument/2006/relationships" xmlns:w="http://schemas.openxmlformats.org/wordprocessingml/2006/main" xmlns:w14="http://schemas.microsoft.com/office/word/2010/wordml" xmlns:w15="http://schemas.microsoft.com/office/word/2012/wordml" xmlns:w16se="http://schemas.microsoft.com/office/word/2015/wordml/symex" mc:Ignorable="w14 w15 w16se">
+<w:styles xmlns:mc="http://schemas.openxmlformats.org/markup-compatibility/2006" xmlns:r="http://schemas.openxmlformats.org/officeDocument/2006/relationships" xmlns:w="http://schemas.openxmlformats.org/wordprocessingml/2006/main" xmlns:w14="http://schemas.microsoft.com/office/word/2010/wordml" xmlns:w15="http://schemas.microsoft.com/office/word/2012/wordml" mc:Ignorable="w14 w15">
   <w:docDefaults>
     <w:rPrDefault>
       <w:rPr>
@@ -834,7 +693,7 @@
       </w:pPr>
     </w:pPrDefault>
   </w:docDefaults>
-  <w:latentStyles w:defLockedState="0" w:defUIPriority="99" w:defSemiHidden="0" w:defUnhideWhenUsed="0" w:defQFormat="0" w:count="374">
+  <w:latentStyles w:defLockedState="0" w:defUIPriority="99" w:defSemiHidden="0" w:defUnhideWhenUsed="0" w:defQFormat="0" w:count="380">
     <w:lsdException w:name="Normal" w:uiPriority="0" w:qFormat="1"/>
     <w:lsdException w:name="heading 1" w:uiPriority="9" w:qFormat="1"/>
     <w:lsdException w:name="heading 2" w:semiHidden="1" w:uiPriority="9" w:unhideWhenUsed="1" w:qFormat="1"/>
@@ -940,6 +799,7 @@
     <w:lsdException w:name="HTML Sample" w:semiHidden="1" w:unhideWhenUsed="1"/>
     <w:lsdException w:name="HTML Typewriter" w:semiHidden="1" w:unhideWhenUsed="1"/>
     <w:lsdException w:name="HTML Variable" w:semiHidden="1" w:unhideWhenUsed="1"/>
+    <w:lsdException w:name="Normal Table" w:semiHidden="1" w:unhideWhenUsed="1"/>
     <w:lsdException w:name="annotation subject" w:semiHidden="1" w:unhideWhenUsed="1"/>
     <w:lsdException w:name="No List" w:semiHidden="1" w:unhideWhenUsed="1"/>
     <w:lsdException w:name="Outline List 1" w:semiHidden="1" w:unhideWhenUsed="1"/>
@@ -984,6 +844,7 @@
     <w:lsdException w:name="Table Professional" w:semiHidden="1" w:unhideWhenUsed="1"/>
     <w:lsdException w:name="Table Subtle 1" w:semiHidden="1" w:unhideWhenUsed="1"/>
     <w:lsdException w:name="Table Subtle 2" w:semiHidden="1" w:unhideWhenUsed="1"/>
+    <w:lsdException w:name="Table Web 1" w:semiHidden="1" w:unhideWhenUsed="1"/>
     <w:lsdException w:name="Table Web 2" w:semiHidden="1" w:unhideWhenUsed="1"/>
     <w:lsdException w:name="Table Web 3" w:semiHidden="1" w:unhideWhenUsed="1"/>
     <w:lsdException w:name="Balloon Text" w:semiHidden="1" w:unhideWhenUsed="1"/>
@@ -1204,9 +1065,6 @@
     <w:lsdException w:name="List Table 5 Dark Accent 6" w:uiPriority="50"/>
     <w:lsdException w:name="List Table 6 Colorful Accent 6" w:uiPriority="51"/>
     <w:lsdException w:name="List Table 7 Colorful Accent 6" w:uiPriority="52"/>
-    <w:lsdException w:name="Mention" w:semiHidden="1" w:unhideWhenUsed="1"/>
-    <w:lsdException w:name="Smart Hyperlink" w:semiHidden="1" w:unhideWhenUsed="1"/>
-    <w:lsdException w:name="Hashtag" w:semiHidden="1" w:unhideWhenUsed="1"/>
   </w:latentStyles>
   <w:style w:type="paragraph" w:default="1" w:styleId="Normal">
     <w:name w:val="Normal"/>

</xml_diff>

<commit_message>
Ajout algo2 dans le rapport + correction pseudo code
</commit_message>
<xml_diff>
--- a/PseudoCode.docx
+++ b/PseudoCode.docx
@@ -1,6 +1,6 @@
 
 <file path=word/document.xml><?xml version="1.0" encoding="utf-8"?>
-<w:document xmlns:wpc="http://schemas.microsoft.com/office/word/2010/wordprocessingCanvas" xmlns:cx="http://schemas.microsoft.com/office/drawing/2014/chartex" xmlns:cx1="http://schemas.microsoft.com/office/drawing/2015/9/8/chartex" xmlns:cx2="http://schemas.microsoft.com/office/drawing/2015/10/21/chartex" xmlns:cx3="http://schemas.microsoft.com/office/drawing/2016/5/9/chartex" xmlns:cx4="http://schemas.microsoft.com/office/drawing/2016/5/10/chartex" xmlns:cx5="http://schemas.microsoft.com/office/drawing/2016/5/11/chartex" xmlns:mc="http://schemas.openxmlformats.org/markup-compatibility/2006" xmlns:o="urn:schemas-microsoft-com:office:office" xmlns:r="http://schemas.openxmlformats.org/officeDocument/2006/relationships" xmlns:m="http://schemas.openxmlformats.org/officeDocument/2006/math" xmlns:v="urn:schemas-microsoft-com:vml" xmlns:wp14="http://schemas.microsoft.com/office/word/2010/wordprocessingDrawing" xmlns:wp="http://schemas.openxmlformats.org/drawingml/2006/wordprocessingDrawing" xmlns:w10="urn:schemas-microsoft-com:office:word" xmlns:w="http://schemas.openxmlformats.org/wordprocessingml/2006/main" xmlns:w14="http://schemas.microsoft.com/office/word/2010/wordml" xmlns:w15="http://schemas.microsoft.com/office/word/2012/wordml" xmlns:w16se="http://schemas.microsoft.com/office/word/2015/wordml/symex" xmlns:wpg="http://schemas.microsoft.com/office/word/2010/wordprocessingGroup" xmlns:wpi="http://schemas.microsoft.com/office/word/2010/wordprocessingInk" xmlns:wne="http://schemas.microsoft.com/office/word/2006/wordml" xmlns:wps="http://schemas.microsoft.com/office/word/2010/wordprocessingShape" mc:Ignorable="w14 w15 w16se wp14">
+<w:document xmlns:wpc="http://schemas.microsoft.com/office/word/2010/wordprocessingCanvas" xmlns:mo="http://schemas.microsoft.com/office/mac/office/2008/main" xmlns:mc="http://schemas.openxmlformats.org/markup-compatibility/2006" xmlns:mv="urn:schemas-microsoft-com:mac:vml" xmlns:o="urn:schemas-microsoft-com:office:office" xmlns:r="http://schemas.openxmlformats.org/officeDocument/2006/relationships" xmlns:m="http://schemas.openxmlformats.org/officeDocument/2006/math" xmlns:v="urn:schemas-microsoft-com:vml" xmlns:wp14="http://schemas.microsoft.com/office/word/2010/wordprocessingDrawing" xmlns:wp="http://schemas.openxmlformats.org/drawingml/2006/wordprocessingDrawing" xmlns:w10="urn:schemas-microsoft-com:office:word" xmlns:w="http://schemas.openxmlformats.org/wordprocessingml/2006/main" xmlns:w14="http://schemas.microsoft.com/office/word/2010/wordml" xmlns:w15="http://schemas.microsoft.com/office/word/2012/wordml" xmlns:wpg="http://schemas.microsoft.com/office/word/2010/wordprocessingGroup" xmlns:wpi="http://schemas.microsoft.com/office/word/2010/wordprocessingInk" xmlns:wne="http://schemas.microsoft.com/office/word/2006/wordml" xmlns:wps="http://schemas.microsoft.com/office/word/2010/wordprocessingShape" mc:Ignorable="w14 w15 wp14">
   <w:body>
     <w:p>
       <w:pPr>
@@ -13,13 +13,8 @@
     </w:p>
     <w:p/>
     <w:p>
-      <w:proofErr w:type="spellStart"/>
-      <w:r>
-        <w:t>Pseudo-code</w:t>
-      </w:r>
-      <w:proofErr w:type="spellEnd"/>
-      <w:r>
-        <w:t xml:space="preserve"> algorithme 1 :</w:t>
+      <w:r>
+        <w:t>Pseudo-code algorithme 1 :</w:t>
       </w:r>
     </w:p>
     <w:p>
@@ -102,14 +97,10 @@
       </w:r>
       <w:r>
         <w:tab/>
-      </w:r>
-      <w:proofErr w:type="spellStart"/>
-      <w:r>
-        <w:t>res</w:t>
-      </w:r>
-      <w:proofErr w:type="spellEnd"/>
-      <w:r>
-        <w:t> : résultat</w:t>
+        <w:t>res : résultat</w:t>
+      </w:r>
+      <w:r>
+        <w:t xml:space="preserve"> initialisé à m</w:t>
       </w:r>
     </w:p>
     <w:p>
@@ -135,7 +126,13 @@
       </w:r>
       <w:r>
         <w:tab/>
-        <w:t>Si taille = 0 :</w:t>
+        <w:t>Si taille =</w:t>
+      </w:r>
+      <w:r>
+        <w:t>=</w:t>
+      </w:r>
+      <w:r>
+        <w:t xml:space="preserve"> 0 :</w:t>
       </w:r>
     </w:p>
     <w:p>
@@ -162,32 +159,13 @@
       </w:r>
       <w:r>
         <w:tab/>
-      </w:r>
-      <w:r>
-        <w:tab/>
-      </w:r>
-      <w:proofErr w:type="spellStart"/>
-      <w:r>
-        <w:t>res</w:t>
-      </w:r>
-      <w:proofErr w:type="spellEnd"/>
-      <w:r>
-        <w:t>=m</w:t>
-      </w:r>
-    </w:p>
-    <w:p>
-      <w:pPr>
-        <w:spacing w:after="0" w:line="240" w:lineRule="auto"/>
-      </w:pPr>
-      <w:r>
-        <w:tab/>
-      </w:r>
-      <w:r>
-        <w:tab/>
         <w:t xml:space="preserve">Pour i </w:t>
       </w:r>
       <w:r>
-        <w:t>allant de 0 à taille</w:t>
+        <w:t>allant de 1</w:t>
+      </w:r>
+      <w:r>
+        <w:t xml:space="preserve"> à taille</w:t>
       </w:r>
       <w:r>
         <w:t> :</w:t>
@@ -207,82 +185,23 @@
         <w:tab/>
       </w:r>
       <w:r>
-        <w:tab/>
-      </w:r>
-      <w:proofErr w:type="spellStart"/>
-      <w:r>
-        <w:t>res</w:t>
-      </w:r>
-      <w:proofErr w:type="spellEnd"/>
-      <w:r>
-        <w:t xml:space="preserve">= </w:t>
-      </w:r>
-      <w:proofErr w:type="spellStart"/>
-      <w:r>
-        <w:t>res^x</w:t>
-      </w:r>
-      <w:proofErr w:type="spellEnd"/>
-    </w:p>
-    <w:p>
-      <w:pPr>
-        <w:spacing w:after="0" w:line="240" w:lineRule="auto"/>
-      </w:pPr>
-      <w:r>
-        <w:tab/>
-      </w:r>
-      <w:r>
-        <w:tab/>
-      </w:r>
-      <w:r>
-        <w:tab/>
-        <w:t>Sinon :</w:t>
-      </w:r>
-    </w:p>
-    <w:p>
-      <w:pPr>
-        <w:spacing w:after="0" w:line="240" w:lineRule="auto"/>
-      </w:pPr>
-      <w:r>
-        <w:tab/>
-      </w:r>
-      <w:r>
-        <w:tab/>
-      </w:r>
-      <w:r>
-        <w:tab/>
-      </w:r>
-      <w:r>
-        <w:tab/>
-      </w:r>
-      <w:proofErr w:type="spellStart"/>
-      <w:r>
-        <w:t>res</w:t>
-      </w:r>
-      <w:proofErr w:type="spellEnd"/>
-      <w:r>
-        <w:t>=</w:t>
-      </w:r>
-      <w:proofErr w:type="spellStart"/>
-      <w:r>
-        <w:t>res^x</w:t>
-      </w:r>
-      <w:proofErr w:type="spellEnd"/>
-    </w:p>
-    <w:p>
-      <w:pPr>
-        <w:spacing w:after="0" w:line="240" w:lineRule="auto"/>
-      </w:pPr>
-      <w:r>
-        <w:tab/>
-      </w:r>
-      <w:r>
-        <w:tab/>
-      </w:r>
-      <w:r>
-        <w:tab/>
-      </w:r>
-      <w:r>
-        <w:tab/>
+        <w:t>res=res^x</w:t>
+      </w:r>
+    </w:p>
+    <w:p>
+      <w:pPr>
+        <w:spacing w:after="0" w:line="240" w:lineRule="auto"/>
+      </w:pPr>
+      <w:r>
+        <w:tab/>
+      </w:r>
+      <w:r>
+        <w:tab/>
+      </w:r>
+      <w:r>
+        <w:tab/>
+      </w:r>
+      <w:r>
         <w:t>Si : bin[i+1]=1 :</w:t>
       </w:r>
     </w:p>
@@ -301,358 +220,224 @@
       </w:r>
       <w:r>
         <w:tab/>
-      </w:r>
-      <w:r>
-        <w:tab/>
-        <w:t>$</w:t>
-      </w:r>
-      <w:proofErr w:type="spellStart"/>
-      <w:r>
-        <w:t>res</w:t>
-      </w:r>
-      <w:proofErr w:type="spellEnd"/>
-      <w:r>
-        <w:t>=</w:t>
-      </w:r>
-      <w:proofErr w:type="spellStart"/>
-      <w:r>
-        <w:t>res</w:t>
-      </w:r>
-      <w:proofErr w:type="spellEnd"/>
-      <w:r>
-        <w:t xml:space="preserve">*m </w:t>
-      </w:r>
-    </w:p>
-    <w:p>
-      <w:pPr>
-        <w:spacing w:after="0" w:line="240" w:lineRule="auto"/>
-      </w:pPr>
-    </w:p>
-    <w:p>
-      <w:pPr>
-        <w:spacing w:after="0" w:line="360" w:lineRule="auto"/>
-      </w:pPr>
-      <w:proofErr w:type="spellStart"/>
-      <w:r>
-        <w:t>Pseudo-code</w:t>
-      </w:r>
-      <w:proofErr w:type="spellEnd"/>
-      <w:r>
-        <w:t xml:space="preserve"> algorithme 2 :</w:t>
-      </w:r>
-    </w:p>
-    <w:p>
-      <w:pPr>
-        <w:spacing w:after="0" w:line="360" w:lineRule="auto"/>
-      </w:pPr>
-      <w:r>
-        <w:tab/>
-        <w:t>Variables :</w:t>
-      </w:r>
-    </w:p>
-    <w:p>
-      <w:pPr>
-        <w:spacing w:after="0" w:line="240" w:lineRule="auto"/>
-      </w:pPr>
-      <w:r>
-        <w:tab/>
-      </w:r>
-      <w:r>
-        <w:tab/>
-        <w:t>m : Nombre a élevé à la puissance n</w:t>
-      </w:r>
-    </w:p>
-    <w:p>
-      <w:pPr>
-        <w:spacing w:after="0" w:line="240" w:lineRule="auto"/>
-      </w:pPr>
-      <w:r>
-        <w:tab/>
-      </w:r>
-      <w:r>
-        <w:tab/>
-        <w:t>n : Puissance</w:t>
-      </w:r>
-    </w:p>
-    <w:p>
-      <w:pPr>
-        <w:spacing w:after="0" w:line="240" w:lineRule="auto"/>
-      </w:pPr>
-      <w:r>
-        <w:tab/>
-      </w:r>
-      <w:r>
-        <w:tab/>
-        <w:t>x : base choisie</w:t>
-      </w:r>
-    </w:p>
-    <w:p>
-      <w:pPr>
-        <w:spacing w:after="0" w:line="240" w:lineRule="auto"/>
-      </w:pPr>
-      <w:r>
-        <w:tab/>
-      </w:r>
-      <w:r>
-        <w:tab/>
-        <w:t>bin :  nombre n en base 2 mais la chaine est inversé</w:t>
-      </w:r>
-    </w:p>
-    <w:p>
-      <w:pPr>
-        <w:spacing w:after="0" w:line="240" w:lineRule="auto"/>
-      </w:pPr>
-      <w:r>
-        <w:tab/>
-      </w:r>
-      <w:r>
-        <w:tab/>
-        <w:t>taille : taille de la chaine bin</w:t>
-      </w:r>
-    </w:p>
-    <w:p>
-      <w:pPr>
-        <w:spacing w:after="0" w:line="240" w:lineRule="auto"/>
-      </w:pPr>
-      <w:r>
-        <w:tab/>
-      </w:r>
-      <w:r>
-        <w:tab/>
-      </w:r>
-      <w:proofErr w:type="spellStart"/>
-      <w:r>
-        <w:t>res</w:t>
-      </w:r>
-      <w:proofErr w:type="spellEnd"/>
-      <w:r>
-        <w:t> :</w:t>
-      </w:r>
-      <w:r>
-        <w:t xml:space="preserve"> 1 pour le moment mais contiendra le résultat</w:t>
-      </w:r>
-    </w:p>
-    <w:p>
-      <w:pPr>
-        <w:spacing w:after="0" w:line="240" w:lineRule="auto"/>
-      </w:pPr>
-      <w:r>
-        <w:tab/>
-      </w:r>
-      <w:r>
-        <w:tab/>
-      </w:r>
-      <w:proofErr w:type="spellStart"/>
-      <w:r>
-        <w:t>puissancecons</w:t>
-      </w:r>
-      <w:proofErr w:type="spellEnd"/>
-      <w:r>
-        <w:t xml:space="preserve"> : m </w:t>
-      </w:r>
-    </w:p>
-    <w:p>
-      <w:pPr>
-        <w:spacing w:after="0" w:line="240" w:lineRule="auto"/>
-      </w:pPr>
-    </w:p>
-    <w:p>
-      <w:pPr>
-        <w:spacing w:after="0" w:line="240" w:lineRule="auto"/>
-      </w:pPr>
-      <w:r>
-        <w:tab/>
-        <w:t>Algorithme :</w:t>
-      </w:r>
-    </w:p>
-    <w:p>
-      <w:pPr>
-        <w:spacing w:after="0" w:line="240" w:lineRule="auto"/>
-      </w:pPr>
-      <w:r>
-        <w:tab/>
-      </w:r>
-      <w:r>
-        <w:tab/>
-        <w:t xml:space="preserve">Pour </w:t>
-      </w:r>
-      <w:proofErr w:type="spellStart"/>
-      <w:r>
-        <w:t>i</w:t>
-      </w:r>
-      <w:proofErr w:type="spellEnd"/>
-      <w:r>
-        <w:t xml:space="preserve"> allant de 0 à taille :</w:t>
-      </w:r>
-    </w:p>
-    <w:p>
-      <w:pPr>
-        <w:spacing w:after="0" w:line="240" w:lineRule="auto"/>
-      </w:pPr>
-      <w:r>
-        <w:tab/>
-      </w:r>
-      <w:r>
-        <w:tab/>
-      </w:r>
-      <w:r>
-        <w:tab/>
-        <w:t>Si : bin[i]=1 :</w:t>
-      </w:r>
-    </w:p>
-    <w:p>
-      <w:pPr>
-        <w:spacing w:after="0" w:line="240" w:lineRule="auto"/>
-      </w:pPr>
-      <w:r>
-        <w:tab/>
-      </w:r>
-      <w:r>
-        <w:tab/>
-      </w:r>
-      <w:r>
-        <w:tab/>
-      </w:r>
-      <w:r>
-        <w:tab/>
-        <w:t xml:space="preserve">Si : i=0 </w:t>
-      </w:r>
-    </w:p>
-    <w:p>
-      <w:pPr>
-        <w:spacing w:after="0" w:line="240" w:lineRule="auto"/>
-      </w:pPr>
-      <w:r>
-        <w:tab/>
-      </w:r>
-      <w:r>
-        <w:tab/>
-      </w:r>
-      <w:r>
-        <w:tab/>
-      </w:r>
-      <w:r>
-        <w:tab/>
-      </w:r>
-      <w:r>
-        <w:tab/>
-      </w:r>
-      <w:proofErr w:type="spellStart"/>
-      <w:r>
-        <w:t>res</w:t>
-      </w:r>
-      <w:proofErr w:type="spellEnd"/>
-      <w:r>
-        <w:t xml:space="preserve"> = </w:t>
-      </w:r>
-      <w:r>
-        <w:t>m</w:t>
-      </w:r>
+        <w:t xml:space="preserve">$res=res*m </w:t>
+      </w:r>
+    </w:p>
+    <w:p>
+      <w:pPr>
+        <w:spacing w:after="0" w:line="240" w:lineRule="auto"/>
+      </w:pPr>
+      <w:r>
+        <w:tab/>
+      </w:r>
+      <w:r>
+        <w:tab/>
+        <w:t>On retourne res </w:t>
+      </w:r>
+    </w:p>
+    <w:p>
+      <w:pPr>
+        <w:spacing w:after="0" w:line="240" w:lineRule="auto"/>
+      </w:pPr>
       <w:bookmarkStart w:id="0" w:name="_GoBack"/>
       <w:bookmarkEnd w:id="0"/>
     </w:p>
     <w:p>
       <w:pPr>
-        <w:spacing w:after="0" w:line="240" w:lineRule="auto"/>
-      </w:pPr>
-      <w:r>
-        <w:tab/>
-      </w:r>
-      <w:r>
-        <w:tab/>
-      </w:r>
-      <w:r>
-        <w:tab/>
-      </w:r>
-      <w:r>
-        <w:tab/>
-        <w:t>Sinon :</w:t>
-      </w:r>
-    </w:p>
-    <w:p>
-      <w:pPr>
-        <w:spacing w:after="0" w:line="240" w:lineRule="auto"/>
-      </w:pPr>
-      <w:r>
-        <w:tab/>
-      </w:r>
-      <w:r>
-        <w:tab/>
-      </w:r>
-      <w:r>
-        <w:tab/>
-      </w:r>
-      <w:r>
-        <w:tab/>
-      </w:r>
-      <w:r>
-        <w:tab/>
-      </w:r>
-      <w:proofErr w:type="spellStart"/>
-      <w:r>
-        <w:t>res</w:t>
-      </w:r>
-      <w:proofErr w:type="spellEnd"/>
-      <w:r>
-        <w:t xml:space="preserve"> = </w:t>
-      </w:r>
-      <w:proofErr w:type="spellStart"/>
-      <w:r>
-        <w:t>res</w:t>
-      </w:r>
-      <w:proofErr w:type="spellEnd"/>
-      <w:r>
-        <w:t>*</w:t>
-      </w:r>
-      <w:proofErr w:type="spellStart"/>
-      <w:r>
-        <w:t>puissancecons</w:t>
-      </w:r>
-      <w:proofErr w:type="spellEnd"/>
-    </w:p>
-    <w:p>
-      <w:pPr>
-        <w:spacing w:after="0" w:line="240" w:lineRule="auto"/>
-      </w:pPr>
-      <w:r>
-        <w:tab/>
-      </w:r>
-      <w:r>
-        <w:tab/>
-      </w:r>
-      <w:r>
-        <w:tab/>
-      </w:r>
-      <w:proofErr w:type="spellStart"/>
-      <w:r>
-        <w:t>puissancecons</w:t>
-      </w:r>
-      <w:proofErr w:type="spellEnd"/>
-      <w:r>
-        <w:t xml:space="preserve"> = puissancecons^2</w:t>
-      </w:r>
-    </w:p>
-    <w:p>
-      <w:pPr>
         <w:spacing w:after="0" w:line="360" w:lineRule="auto"/>
       </w:pPr>
+      <w:r>
+        <w:t>Pseudo-code algorithme 2 :</w:t>
+      </w:r>
     </w:p>
     <w:p>
       <w:pPr>
         <w:spacing w:after="0" w:line="360" w:lineRule="auto"/>
       </w:pPr>
+      <w:r>
+        <w:tab/>
+        <w:t>Variables :</w:t>
+      </w:r>
+    </w:p>
+    <w:p>
+      <w:pPr>
+        <w:spacing w:after="0" w:line="240" w:lineRule="auto"/>
+      </w:pPr>
+      <w:r>
+        <w:tab/>
+      </w:r>
+      <w:r>
+        <w:tab/>
+        <w:t>m : Nombre a élevé à la puissance n</w:t>
+      </w:r>
+    </w:p>
+    <w:p>
+      <w:pPr>
+        <w:spacing w:after="0" w:line="240" w:lineRule="auto"/>
+      </w:pPr>
+      <w:r>
+        <w:tab/>
+      </w:r>
+      <w:r>
+        <w:tab/>
+        <w:t>n : Puissance</w:t>
+      </w:r>
+    </w:p>
+    <w:p>
+      <w:pPr>
+        <w:spacing w:after="0" w:line="240" w:lineRule="auto"/>
+      </w:pPr>
+      <w:r>
+        <w:tab/>
+      </w:r>
+      <w:r>
+        <w:tab/>
+        <w:t>x : base choisie</w:t>
+      </w:r>
+    </w:p>
+    <w:p>
+      <w:pPr>
+        <w:spacing w:after="0" w:line="240" w:lineRule="auto"/>
+      </w:pPr>
+      <w:r>
+        <w:tab/>
+      </w:r>
+      <w:r>
+        <w:tab/>
+        <w:t>bin :  nombre n en base 2 mais la chaine est inversé</w:t>
+      </w:r>
+    </w:p>
+    <w:p>
+      <w:pPr>
+        <w:spacing w:after="0" w:line="240" w:lineRule="auto"/>
+      </w:pPr>
+      <w:r>
+        <w:tab/>
+      </w:r>
+      <w:r>
+        <w:tab/>
+        <w:t>taille : taille de la chaine bin</w:t>
+      </w:r>
+    </w:p>
+    <w:p>
+      <w:pPr>
+        <w:spacing w:after="0" w:line="240" w:lineRule="auto"/>
+      </w:pPr>
+      <w:r>
+        <w:tab/>
+      </w:r>
+      <w:r>
+        <w:tab/>
+        <w:t>res :</w:t>
+      </w:r>
+      <w:r>
+        <w:t xml:space="preserve"> 1 pour le moment mais contiendra le résultat</w:t>
+      </w:r>
+    </w:p>
+    <w:p>
+      <w:pPr>
+        <w:spacing w:after="0" w:line="240" w:lineRule="auto"/>
+      </w:pPr>
+      <w:r>
+        <w:tab/>
+      </w:r>
+      <w:r>
+        <w:tab/>
+        <w:t xml:space="preserve">puissancecons : m </w:t>
+      </w:r>
+    </w:p>
+    <w:p>
+      <w:pPr>
+        <w:spacing w:after="0" w:line="240" w:lineRule="auto"/>
+      </w:pPr>
+    </w:p>
+    <w:p>
+      <w:pPr>
+        <w:spacing w:after="0" w:line="240" w:lineRule="auto"/>
+      </w:pPr>
+      <w:r>
+        <w:tab/>
+        <w:t>Algorithme :</w:t>
+      </w:r>
+    </w:p>
+    <w:p>
+      <w:pPr>
+        <w:spacing w:after="0" w:line="240" w:lineRule="auto"/>
+      </w:pPr>
+      <w:r>
+        <w:tab/>
+      </w:r>
+      <w:r>
+        <w:tab/>
+        <w:t>Pour i allant de 0 à taille :</w:t>
+      </w:r>
+    </w:p>
+    <w:p>
+      <w:pPr>
+        <w:spacing w:after="0" w:line="240" w:lineRule="auto"/>
+      </w:pPr>
+      <w:r>
+        <w:tab/>
+      </w:r>
+      <w:r>
+        <w:tab/>
+      </w:r>
+      <w:r>
+        <w:tab/>
+        <w:t>Si : bin[i]=1 :</w:t>
+      </w:r>
+    </w:p>
+    <w:p>
+      <w:pPr>
+        <w:spacing w:after="0" w:line="240" w:lineRule="auto"/>
+      </w:pPr>
+      <w:r>
+        <w:tab/>
+      </w:r>
+      <w:r>
+        <w:tab/>
+      </w:r>
+      <w:r>
+        <w:tab/>
+      </w:r>
+      <w:r>
+        <w:tab/>
+      </w:r>
+      <w:r>
+        <w:t>res = res*puissancecons</w:t>
+      </w:r>
+    </w:p>
+    <w:p>
+      <w:pPr>
+        <w:spacing w:after="0" w:line="240" w:lineRule="auto"/>
+      </w:pPr>
+      <w:r>
+        <w:tab/>
+      </w:r>
+      <w:r>
+        <w:tab/>
+      </w:r>
+      <w:r>
+        <w:tab/>
+        <w:t>puissancecons = puissancecons^2</w:t>
+      </w:r>
     </w:p>
     <w:p>
       <w:pPr>
         <w:spacing w:after="0" w:line="360" w:lineRule="auto"/>
       </w:pPr>
-      <w:proofErr w:type="spellStart"/>
-      <w:r>
-        <w:t>Pseudo-code</w:t>
-      </w:r>
-      <w:proofErr w:type="spellEnd"/>
-      <w:r>
-        <w:t xml:space="preserve"> algorithme 3 (Récursif) :</w:t>
+    </w:p>
+    <w:p>
+      <w:pPr>
+        <w:spacing w:after="0" w:line="360" w:lineRule="auto"/>
+      </w:pPr>
+    </w:p>
+    <w:p>
+      <w:pPr>
+        <w:spacing w:after="0" w:line="360" w:lineRule="auto"/>
+      </w:pPr>
+      <w:r>
+        <w:t>Pseudo-code algorithme 3 (Récursif) :</w:t>
       </w:r>
     </w:p>
     <w:p>
@@ -689,45 +474,45 @@
         <w:spacing w:after="0" w:line="360" w:lineRule="auto"/>
       </w:pPr>
       <w:r>
+        <w:tab/>
+      </w:r>
+      <w:r>
+        <w:tab/>
+      </w:r>
+      <w:r>
+        <w:t>modulo : modulo choisis</w:t>
+      </w:r>
+    </w:p>
+    <w:p>
+      <w:pPr>
+        <w:spacing w:after="0" w:line="360" w:lineRule="auto"/>
+      </w:pPr>
+      <w:r>
+        <w:tab/>
+        <w:t>Algorithme :</w:t>
+      </w:r>
+    </w:p>
+    <w:p>
+      <w:pPr>
+        <w:spacing w:after="0" w:line="360" w:lineRule="auto"/>
+      </w:pPr>
+      <w:r>
+        <w:tab/>
+      </w:r>
+      <w:r>
+        <w:tab/>
+        <w:t xml:space="preserve">Si : </w:t>
+      </w:r>
+      <w:r>
+        <w:t>n=1 :</w:t>
+      </w:r>
+    </w:p>
+    <w:p>
+      <w:pPr>
+        <w:spacing w:after="0" w:line="360" w:lineRule="auto"/>
+      </w:pPr>
+      <w:r>
         <w:lastRenderedPageBreak/>
-        <w:tab/>
-      </w:r>
-      <w:r>
-        <w:tab/>
-      </w:r>
-      <w:r>
-        <w:t>modulo : modulo choisis</w:t>
-      </w:r>
-    </w:p>
-    <w:p>
-      <w:pPr>
-        <w:spacing w:after="0" w:line="360" w:lineRule="auto"/>
-      </w:pPr>
-      <w:r>
-        <w:tab/>
-        <w:t>Algorithme :</w:t>
-      </w:r>
-    </w:p>
-    <w:p>
-      <w:pPr>
-        <w:spacing w:after="0" w:line="360" w:lineRule="auto"/>
-      </w:pPr>
-      <w:r>
-        <w:tab/>
-      </w:r>
-      <w:r>
-        <w:tab/>
-        <w:t xml:space="preserve">Si : </w:t>
-      </w:r>
-      <w:r>
-        <w:t>n=1 :</w:t>
-      </w:r>
-    </w:p>
-    <w:p>
-      <w:pPr>
-        <w:spacing w:after="0" w:line="360" w:lineRule="auto"/>
-      </w:pPr>
-      <w:r>
         <w:tab/>
       </w:r>
       <w:r>
@@ -818,7 +603,7 @@
 </file>
 
 <file path=word/styles.xml><?xml version="1.0" encoding="utf-8"?>
-<w:styles xmlns:mc="http://schemas.openxmlformats.org/markup-compatibility/2006" xmlns:r="http://schemas.openxmlformats.org/officeDocument/2006/relationships" xmlns:w="http://schemas.openxmlformats.org/wordprocessingml/2006/main" xmlns:w14="http://schemas.microsoft.com/office/word/2010/wordml" xmlns:w15="http://schemas.microsoft.com/office/word/2012/wordml" xmlns:w16se="http://schemas.microsoft.com/office/word/2015/wordml/symex" mc:Ignorable="w14 w15 w16se">
+<w:styles xmlns:mc="http://schemas.openxmlformats.org/markup-compatibility/2006" xmlns:r="http://schemas.openxmlformats.org/officeDocument/2006/relationships" xmlns:w="http://schemas.openxmlformats.org/wordprocessingml/2006/main" xmlns:w14="http://schemas.microsoft.com/office/word/2010/wordml" xmlns:w15="http://schemas.microsoft.com/office/word/2012/wordml" mc:Ignorable="w14 w15">
   <w:docDefaults>
     <w:rPrDefault>
       <w:rPr>
@@ -834,7 +619,7 @@
       </w:pPr>
     </w:pPrDefault>
   </w:docDefaults>
-  <w:latentStyles w:defLockedState="0" w:defUIPriority="99" w:defSemiHidden="0" w:defUnhideWhenUsed="0" w:defQFormat="0" w:count="374">
+  <w:latentStyles w:defLockedState="0" w:defUIPriority="99" w:defSemiHidden="0" w:defUnhideWhenUsed="0" w:defQFormat="0" w:count="380">
     <w:lsdException w:name="Normal" w:uiPriority="0" w:qFormat="1"/>
     <w:lsdException w:name="heading 1" w:uiPriority="9" w:qFormat="1"/>
     <w:lsdException w:name="heading 2" w:semiHidden="1" w:uiPriority="9" w:unhideWhenUsed="1" w:qFormat="1"/>
@@ -940,6 +725,7 @@
     <w:lsdException w:name="HTML Sample" w:semiHidden="1" w:unhideWhenUsed="1"/>
     <w:lsdException w:name="HTML Typewriter" w:semiHidden="1" w:unhideWhenUsed="1"/>
     <w:lsdException w:name="HTML Variable" w:semiHidden="1" w:unhideWhenUsed="1"/>
+    <w:lsdException w:name="Normal Table" w:semiHidden="1" w:unhideWhenUsed="1"/>
     <w:lsdException w:name="annotation subject" w:semiHidden="1" w:unhideWhenUsed="1"/>
     <w:lsdException w:name="No List" w:semiHidden="1" w:unhideWhenUsed="1"/>
     <w:lsdException w:name="Outline List 1" w:semiHidden="1" w:unhideWhenUsed="1"/>
@@ -984,6 +770,7 @@
     <w:lsdException w:name="Table Professional" w:semiHidden="1" w:unhideWhenUsed="1"/>
     <w:lsdException w:name="Table Subtle 1" w:semiHidden="1" w:unhideWhenUsed="1"/>
     <w:lsdException w:name="Table Subtle 2" w:semiHidden="1" w:unhideWhenUsed="1"/>
+    <w:lsdException w:name="Table Web 1" w:semiHidden="1" w:unhideWhenUsed="1"/>
     <w:lsdException w:name="Table Web 2" w:semiHidden="1" w:unhideWhenUsed="1"/>
     <w:lsdException w:name="Table Web 3" w:semiHidden="1" w:unhideWhenUsed="1"/>
     <w:lsdException w:name="Balloon Text" w:semiHidden="1" w:unhideWhenUsed="1"/>
@@ -1204,9 +991,6 @@
     <w:lsdException w:name="List Table 5 Dark Accent 6" w:uiPriority="50"/>
     <w:lsdException w:name="List Table 6 Colorful Accent 6" w:uiPriority="51"/>
     <w:lsdException w:name="List Table 7 Colorful Accent 6" w:uiPriority="52"/>
-    <w:lsdException w:name="Mention" w:semiHidden="1" w:unhideWhenUsed="1"/>
-    <w:lsdException w:name="Smart Hyperlink" w:semiHidden="1" w:unhideWhenUsed="1"/>
-    <w:lsdException w:name="Hashtag" w:semiHidden="1" w:unhideWhenUsed="1"/>
   </w:latentStyles>
   <w:style w:type="paragraph" w:default="1" w:styleId="Normal">
     <w:name w:val="Normal"/>

</xml_diff>